<commit_message>
update the system modules
brand | manufacture
</commit_message>
<xml_diff>
--- a/douments/Dissertation/Chapters/Chapter 2 – Analysis.docx
+++ b/douments/Dissertation/Chapters/Chapter 2 – Analysis.docx
@@ -235,7 +235,25 @@
           <w:sz w:val="24"/>
           <w:szCs w:val="24"/>
         </w:rPr>
-        <w:t>The initial technique utilized to collect and establish system requirements, as well as clarify and confirm those needs, was an interview. In order to effectively address and weigh the inputs of each interviewee, the interviewer must first comprehend the perspective of each interviewee.</w:t>
+        <w:t xml:space="preserve">The initial technique utilized to collect and establish system requirements, as well as clarify and confirm those needs, was an interview. </w:t>
+      </w:r>
+      <w:proofErr w:type="gramStart"/>
+      <w:r>
+        <w:rPr>
+          <w:rFonts w:ascii="Times New Roman" w:hAnsi="Times New Roman" w:cs="Times New Roman"/>
+          <w:sz w:val="24"/>
+          <w:szCs w:val="24"/>
+        </w:rPr>
+        <w:t>In order to</w:t>
+      </w:r>
+      <w:proofErr w:type="gramEnd"/>
+      <w:r>
+        <w:rPr>
+          <w:rFonts w:ascii="Times New Roman" w:hAnsi="Times New Roman" w:cs="Times New Roman"/>
+          <w:sz w:val="24"/>
+          <w:szCs w:val="24"/>
+        </w:rPr>
+        <w:t xml:space="preserve"> effectively address and weigh the inputs of each interviewee, the interviewer must first comprehend the perspective of each interviewee.</w:t>
       </w:r>
     </w:p>
     <w:p>
@@ -1803,23 +1821,7 @@
           <w:sz w:val="24"/>
           <w:szCs w:val="24"/>
         </w:rPr>
-        <w:t>This module assists customers who are unfamiliar with computer hardware. It takes all the details of individual items and matches them with the next most appropriate piece, completing the assembly of an entire computer.</w:t>
-      </w:r>
-      <w:r>
-        <w:rPr>
-          <w:rFonts w:ascii="Times New Roman" w:hAnsi="Times New Roman" w:cs="Times New Roman"/>
-          <w:sz w:val="24"/>
-          <w:szCs w:val="24"/>
-        </w:rPr>
-        <w:t xml:space="preserve"> </w:t>
-      </w:r>
-      <w:r>
-        <w:rPr>
-          <w:rFonts w:ascii="Times New Roman" w:hAnsi="Times New Roman" w:cs="Times New Roman"/>
-          <w:sz w:val="24"/>
-          <w:szCs w:val="24"/>
-        </w:rPr>
-        <w:t>After completing, customers have an option to check out the selected parts and make a payment to complete the assistant process.</w:t>
+        <w:t>This module assists customers who are unfamiliar with computer hardware. It takes all the details of individual items and matches them with the next most appropriate piece, completing the assembly of an entire computer. After completing, customers have an option to check out the selected parts and make a payment to complete the assistant process.</w:t>
       </w:r>
       <w:r>
         <w:rPr>
@@ -2354,7 +2356,29 @@
           <w:sz w:val="24"/>
           <w:szCs w:val="24"/>
         </w:rPr>
-        <w:t>This module contains all of the customer-created delivery records in the system. It displays the order tracking number as well as information about the courier company.</w:t>
+        <w:t xml:space="preserve">This module contains </w:t>
+      </w:r>
+      <w:proofErr w:type="gramStart"/>
+      <w:r>
+        <w:rPr>
+          <w:rFonts w:ascii="Times New Roman" w:hAnsi="Times New Roman" w:cs="Times New Roman"/>
+          <w:b/>
+          <w:bCs/>
+          <w:sz w:val="24"/>
+          <w:szCs w:val="24"/>
+        </w:rPr>
+        <w:t>all of</w:t>
+      </w:r>
+      <w:proofErr w:type="gramEnd"/>
+      <w:r>
+        <w:rPr>
+          <w:rFonts w:ascii="Times New Roman" w:hAnsi="Times New Roman" w:cs="Times New Roman"/>
+          <w:b/>
+          <w:bCs/>
+          <w:sz w:val="24"/>
+          <w:szCs w:val="24"/>
+        </w:rPr>
+        <w:t xml:space="preserve"> the customer-created delivery records in the system. It displays the order tracking number as well as information about the courier company.</w:t>
       </w:r>
     </w:p>
     <w:p>
@@ -2580,7 +2604,29 @@
           <w:sz w:val="24"/>
           <w:szCs w:val="24"/>
         </w:rPr>
-        <w:t>This module helps to manage all of the users of the system. It aids in the selection of the right individual for the right position.</w:t>
+        <w:t xml:space="preserve">This module helps to manage </w:t>
+      </w:r>
+      <w:proofErr w:type="gramStart"/>
+      <w:r>
+        <w:rPr>
+          <w:rFonts w:ascii="Times New Roman" w:hAnsi="Times New Roman" w:cs="Times New Roman"/>
+          <w:b/>
+          <w:bCs/>
+          <w:sz w:val="24"/>
+          <w:szCs w:val="24"/>
+        </w:rPr>
+        <w:t>all of</w:t>
+      </w:r>
+      <w:proofErr w:type="gramEnd"/>
+      <w:r>
+        <w:rPr>
+          <w:rFonts w:ascii="Times New Roman" w:hAnsi="Times New Roman" w:cs="Times New Roman"/>
+          <w:b/>
+          <w:bCs/>
+          <w:sz w:val="24"/>
+          <w:szCs w:val="24"/>
+        </w:rPr>
+        <w:t xml:space="preserve"> the users of the system. It aids in the selection of the right individual for the right position.</w:t>
       </w:r>
     </w:p>
     <w:p>
@@ -2668,7 +2714,29 @@
           <w:sz w:val="24"/>
           <w:szCs w:val="24"/>
         </w:rPr>
-        <w:t>reports in order to continue with the success of the business.</w:t>
+        <w:t xml:space="preserve">reports </w:t>
+      </w:r>
+      <w:proofErr w:type="gramStart"/>
+      <w:r>
+        <w:rPr>
+          <w:rFonts w:ascii="Times New Roman" w:hAnsi="Times New Roman" w:cs="Times New Roman"/>
+          <w:b/>
+          <w:bCs/>
+          <w:sz w:val="24"/>
+          <w:szCs w:val="24"/>
+        </w:rPr>
+        <w:t>in order to</w:t>
+      </w:r>
+      <w:proofErr w:type="gramEnd"/>
+      <w:r>
+        <w:rPr>
+          <w:rFonts w:ascii="Times New Roman" w:hAnsi="Times New Roman" w:cs="Times New Roman"/>
+          <w:b/>
+          <w:bCs/>
+          <w:sz w:val="24"/>
+          <w:szCs w:val="24"/>
+        </w:rPr>
+        <w:t xml:space="preserve"> continue with the success of the business.</w:t>
       </w:r>
     </w:p>
     <w:p>
@@ -2745,7 +2813,25 @@
           <w:sz w:val="28"/>
           <w:szCs w:val="28"/>
         </w:rPr>
-        <w:t>Non-functional requirements had to be met in order for a system to be valuable and successful.</w:t>
+        <w:t xml:space="preserve">Non-functional requirements had to be met </w:t>
+      </w:r>
+      <w:proofErr w:type="gramStart"/>
+      <w:r>
+        <w:rPr>
+          <w:rFonts w:ascii="Times New Roman" w:hAnsi="Times New Roman" w:cs="Times New Roman"/>
+          <w:sz w:val="28"/>
+          <w:szCs w:val="28"/>
+        </w:rPr>
+        <w:t>in order for</w:t>
+      </w:r>
+      <w:proofErr w:type="gramEnd"/>
+      <w:r>
+        <w:rPr>
+          <w:rFonts w:ascii="Times New Roman" w:hAnsi="Times New Roman" w:cs="Times New Roman"/>
+          <w:sz w:val="28"/>
+          <w:szCs w:val="28"/>
+        </w:rPr>
+        <w:t xml:space="preserve"> a system to be valuable and successful.</w:t>
       </w:r>
     </w:p>
     <w:p>
@@ -2943,7 +3029,7 @@
           <w:sz w:val="32"/>
           <w:szCs w:val="32"/>
         </w:rPr>
-        <w:t>6</w:t>
+        <w:t xml:space="preserve">6 </w:t>
       </w:r>
       <w:r>
         <w:rPr>
@@ -2951,7 +3037,7 @@
           <w:sz w:val="32"/>
           <w:szCs w:val="32"/>
         </w:rPr>
-        <w:t xml:space="preserve"> </w:t>
+        <w:t xml:space="preserve">- </w:t>
       </w:r>
       <w:r>
         <w:rPr>
@@ -2959,140 +3045,158 @@
           <w:sz w:val="32"/>
           <w:szCs w:val="32"/>
         </w:rPr>
-        <w:t xml:space="preserve">- </w:t>
-      </w:r>
-      <w:r>
+        <w:t>Similar Systems and Literature Reviews</w:t>
+      </w:r>
+    </w:p>
+    <w:p>
+      <w:pPr>
+        <w:spacing w:line="360" w:lineRule="auto"/>
+        <w:rPr>
+          <w:rFonts w:ascii="Times New Roman" w:hAnsi="Times New Roman" w:cs="Times New Roman"/>
+          <w:sz w:val="24"/>
+          <w:szCs w:val="24"/>
+        </w:rPr>
+      </w:pPr>
+      <w:r>
+        <w:rPr>
+          <w:rFonts w:ascii="Times New Roman" w:hAnsi="Times New Roman" w:cs="Times New Roman"/>
+          <w:sz w:val="24"/>
+          <w:szCs w:val="24"/>
+        </w:rPr>
+        <w:t xml:space="preserve">It was required to examine the existing system before designing the web-based Computer Hardware Purchasing and Troubleshooting Assistant management system. Because the current system is semi-paper-based, a literature review and related system analysis were also decided. The systems listed below were evaluated </w:t>
+      </w:r>
+      <w:proofErr w:type="gramStart"/>
+      <w:r>
+        <w:rPr>
+          <w:rFonts w:ascii="Times New Roman" w:hAnsi="Times New Roman" w:cs="Times New Roman"/>
+          <w:sz w:val="24"/>
+          <w:szCs w:val="24"/>
+        </w:rPr>
+        <w:t>in order to</w:t>
+      </w:r>
+      <w:proofErr w:type="gramEnd"/>
+      <w:r>
+        <w:rPr>
+          <w:rFonts w:ascii="Times New Roman" w:hAnsi="Times New Roman" w:cs="Times New Roman"/>
+          <w:sz w:val="24"/>
+          <w:szCs w:val="24"/>
+        </w:rPr>
+        <w:t xml:space="preserve"> have a thorough understanding of the situation.</w:t>
+      </w:r>
+    </w:p>
+    <w:p>
+      <w:pPr>
+        <w:spacing w:line="360" w:lineRule="auto"/>
+        <w:rPr>
+          <w:rFonts w:ascii="Times New Roman" w:hAnsi="Times New Roman" w:cs="Times New Roman"/>
+          <w:sz w:val="24"/>
+          <w:szCs w:val="24"/>
+        </w:rPr>
+      </w:pPr>
+      <w:r>
+        <w:rPr>
+          <w:rFonts w:ascii="Times New Roman" w:hAnsi="Times New Roman" w:cs="Times New Roman"/>
+          <w:sz w:val="24"/>
+          <w:szCs w:val="24"/>
+        </w:rPr>
+        <w:t>2.6.1 – Microcenter</w:t>
+      </w:r>
+    </w:p>
+    <w:p>
+      <w:pPr>
+        <w:spacing w:line="360" w:lineRule="auto"/>
+        <w:rPr>
+          <w:rFonts w:ascii="Times New Roman" w:hAnsi="Times New Roman" w:cs="Times New Roman"/>
+          <w:sz w:val="24"/>
+          <w:szCs w:val="24"/>
+        </w:rPr>
+      </w:pPr>
+      <w:r>
+        <w:rPr>
+          <w:rFonts w:ascii="Times New Roman" w:hAnsi="Times New Roman" w:cs="Times New Roman"/>
+          <w:sz w:val="24"/>
+          <w:szCs w:val="24"/>
+        </w:rPr>
+        <w:t>2.6.2 – Amazon</w:t>
+      </w:r>
+    </w:p>
+    <w:p>
+      <w:pPr>
+        <w:spacing w:line="360" w:lineRule="auto"/>
+        <w:rPr>
+          <w:rFonts w:ascii="Times New Roman" w:hAnsi="Times New Roman" w:cs="Times New Roman"/>
+          <w:sz w:val="24"/>
+          <w:szCs w:val="24"/>
+        </w:rPr>
+      </w:pPr>
+      <w:r>
+        <w:rPr>
+          <w:rFonts w:ascii="Times New Roman" w:hAnsi="Times New Roman" w:cs="Times New Roman"/>
+          <w:sz w:val="24"/>
+          <w:szCs w:val="24"/>
+        </w:rPr>
+        <w:lastRenderedPageBreak/>
+        <w:t xml:space="preserve">2.6.3 - </w:t>
+      </w:r>
+      <w:r>
+        <w:rPr>
+          <w:rFonts w:ascii="Times New Roman" w:hAnsi="Times New Roman" w:cs="Times New Roman"/>
+          <w:sz w:val="24"/>
+          <w:szCs w:val="24"/>
+        </w:rPr>
+        <w:t>Comparison of the Proposed System to a Comparable System</w:t>
+      </w:r>
+    </w:p>
+    <w:p>
+      <w:pPr>
+        <w:spacing w:line="360" w:lineRule="auto"/>
+        <w:rPr>
+          <w:rFonts w:ascii="Times New Roman" w:hAnsi="Times New Roman" w:cs="Times New Roman"/>
+          <w:sz w:val="24"/>
+          <w:szCs w:val="24"/>
+        </w:rPr>
+      </w:pPr>
+      <w:r>
+        <w:rPr>
+          <w:rFonts w:ascii="Times New Roman" w:hAnsi="Times New Roman" w:cs="Times New Roman"/>
+          <w:sz w:val="24"/>
+          <w:szCs w:val="24"/>
+        </w:rPr>
+        <w:t>The results of the comparison as below (table 2.2</w:t>
+      </w:r>
+      <w:r>
+        <w:rPr>
+          <w:rFonts w:ascii="Times New Roman" w:hAnsi="Times New Roman" w:cs="Times New Roman"/>
+          <w:sz w:val="24"/>
+          <w:szCs w:val="24"/>
+        </w:rPr>
+        <w:t>)</w:t>
+      </w:r>
+    </w:p>
+    <w:p>
+      <w:pPr>
+        <w:spacing w:line="360" w:lineRule="auto"/>
         <w:rPr>
           <w:rFonts w:ascii="Times New Roman" w:hAnsi="Times New Roman" w:cs="Times New Roman"/>
           <w:sz w:val="32"/>
           <w:szCs w:val="32"/>
         </w:rPr>
-        <w:t>Similar Systems and Literature Reviews</w:t>
-      </w:r>
-    </w:p>
-    <w:p>
-      <w:pPr>
-        <w:spacing w:line="360" w:lineRule="auto"/>
-        <w:rPr>
-          <w:rFonts w:ascii="Times New Roman" w:hAnsi="Times New Roman" w:cs="Times New Roman"/>
-          <w:sz w:val="24"/>
-          <w:szCs w:val="24"/>
-        </w:rPr>
-      </w:pPr>
-      <w:r>
-        <w:rPr>
-          <w:rFonts w:ascii="Times New Roman" w:hAnsi="Times New Roman" w:cs="Times New Roman"/>
-          <w:sz w:val="24"/>
-          <w:szCs w:val="24"/>
-        </w:rPr>
-        <w:t>It was required to examine the existing system before designing the web-based Computer Hardware Purchasing and Troubleshooting Assistant management system. Because the current system is semi-paper-based, a literature review and related system analysis were also decided. The systems listed below were evaluated in order to have a thorough understanding of the situation.</w:t>
-      </w:r>
-    </w:p>
-    <w:p>
-      <w:pPr>
-        <w:spacing w:line="360" w:lineRule="auto"/>
-        <w:rPr>
-          <w:rFonts w:ascii="Times New Roman" w:hAnsi="Times New Roman" w:cs="Times New Roman"/>
-          <w:sz w:val="24"/>
-          <w:szCs w:val="24"/>
-        </w:rPr>
-      </w:pPr>
-      <w:r>
-        <w:rPr>
-          <w:rFonts w:ascii="Times New Roman" w:hAnsi="Times New Roman" w:cs="Times New Roman"/>
-          <w:sz w:val="24"/>
-          <w:szCs w:val="24"/>
-        </w:rPr>
-        <w:t>2.6.1 – Microcenter</w:t>
-      </w:r>
-    </w:p>
-    <w:p>
-      <w:pPr>
-        <w:spacing w:line="360" w:lineRule="auto"/>
-        <w:rPr>
-          <w:rFonts w:ascii="Times New Roman" w:hAnsi="Times New Roman" w:cs="Times New Roman"/>
-          <w:sz w:val="24"/>
-          <w:szCs w:val="24"/>
-        </w:rPr>
-      </w:pPr>
-      <w:r>
-        <w:rPr>
-          <w:rFonts w:ascii="Times New Roman" w:hAnsi="Times New Roman" w:cs="Times New Roman"/>
-          <w:sz w:val="24"/>
-          <w:szCs w:val="24"/>
-        </w:rPr>
-        <w:t>2.6.2 – Amazon</w:t>
-      </w:r>
-    </w:p>
-    <w:p>
-      <w:pPr>
-        <w:spacing w:line="360" w:lineRule="auto"/>
-        <w:rPr>
-          <w:rFonts w:ascii="Times New Roman" w:hAnsi="Times New Roman" w:cs="Times New Roman"/>
-          <w:sz w:val="24"/>
-          <w:szCs w:val="24"/>
-        </w:rPr>
-      </w:pPr>
-      <w:r>
-        <w:rPr>
-          <w:rFonts w:ascii="Times New Roman" w:hAnsi="Times New Roman" w:cs="Times New Roman"/>
-          <w:sz w:val="24"/>
-          <w:szCs w:val="24"/>
-        </w:rPr>
-        <w:lastRenderedPageBreak/>
-        <w:t xml:space="preserve">2.6.3 - </w:t>
-      </w:r>
-      <w:r>
-        <w:rPr>
-          <w:rFonts w:ascii="Times New Roman" w:hAnsi="Times New Roman" w:cs="Times New Roman"/>
-          <w:sz w:val="24"/>
-          <w:szCs w:val="24"/>
-        </w:rPr>
-        <w:t>Comparison of the Proposed System to a Comparable System</w:t>
-      </w:r>
-    </w:p>
-    <w:p>
-      <w:pPr>
-        <w:spacing w:line="360" w:lineRule="auto"/>
-        <w:rPr>
-          <w:rFonts w:ascii="Times New Roman" w:hAnsi="Times New Roman" w:cs="Times New Roman"/>
-          <w:sz w:val="24"/>
-          <w:szCs w:val="24"/>
-        </w:rPr>
-      </w:pPr>
-      <w:r>
-        <w:rPr>
-          <w:rFonts w:ascii="Times New Roman" w:hAnsi="Times New Roman" w:cs="Times New Roman"/>
-          <w:sz w:val="24"/>
-          <w:szCs w:val="24"/>
-        </w:rPr>
-        <w:t>The results of the comparison as below (table 2.2</w:t>
-      </w:r>
-      <w:r>
-        <w:rPr>
-          <w:rFonts w:ascii="Times New Roman" w:hAnsi="Times New Roman" w:cs="Times New Roman"/>
-          <w:sz w:val="24"/>
-          <w:szCs w:val="24"/>
-        </w:rPr>
-        <w:t>)</w:t>
-      </w:r>
-    </w:p>
-    <w:p>
-      <w:pPr>
-        <w:spacing w:line="360" w:lineRule="auto"/>
+      </w:pPr>
+      <w:r>
         <w:rPr>
           <w:rFonts w:ascii="Times New Roman" w:hAnsi="Times New Roman" w:cs="Times New Roman"/>
           <w:sz w:val="32"/>
           <w:szCs w:val="32"/>
         </w:rPr>
-      </w:pPr>
+        <w:t>2.</w:t>
+      </w:r>
       <w:r>
         <w:rPr>
           <w:rFonts w:ascii="Times New Roman" w:hAnsi="Times New Roman" w:cs="Times New Roman"/>
           <w:sz w:val="32"/>
           <w:szCs w:val="32"/>
         </w:rPr>
-        <w:t>2.</w:t>
+        <w:t xml:space="preserve">7 </w:t>
       </w:r>
       <w:r>
         <w:rPr>
@@ -3100,7 +3204,7 @@
           <w:sz w:val="32"/>
           <w:szCs w:val="32"/>
         </w:rPr>
-        <w:t>7</w:t>
+        <w:t xml:space="preserve">- </w:t>
       </w:r>
       <w:r>
         <w:rPr>
@@ -3108,22 +3212,6 @@
           <w:sz w:val="32"/>
           <w:szCs w:val="32"/>
         </w:rPr>
-        <w:t xml:space="preserve"> </w:t>
-      </w:r>
-      <w:r>
-        <w:rPr>
-          <w:rFonts w:ascii="Times New Roman" w:hAnsi="Times New Roman" w:cs="Times New Roman"/>
-          <w:sz w:val="32"/>
-          <w:szCs w:val="32"/>
-        </w:rPr>
-        <w:t xml:space="preserve">- </w:t>
-      </w:r>
-      <w:r>
-        <w:rPr>
-          <w:rFonts w:ascii="Times New Roman" w:hAnsi="Times New Roman" w:cs="Times New Roman"/>
-          <w:sz w:val="32"/>
-          <w:szCs w:val="32"/>
-        </w:rPr>
         <w:t>Model of the Proposed System's Process</w:t>
       </w:r>
     </w:p>
@@ -3142,7 +3230,25 @@
           <w:sz w:val="24"/>
           <w:szCs w:val="24"/>
         </w:rPr>
-        <w:t>The Software Development Process, also known as the Software Development Lifecycle, is the division of software development activity into phases in order to better design, project management, and product management.</w:t>
+        <w:t xml:space="preserve">The Software Development Process, also known as the Software Development Lifecycle, is the division of software development activity into phases </w:t>
+      </w:r>
+      <w:proofErr w:type="gramStart"/>
+      <w:r>
+        <w:rPr>
+          <w:rFonts w:ascii="Times New Roman" w:hAnsi="Times New Roman" w:cs="Times New Roman"/>
+          <w:sz w:val="24"/>
+          <w:szCs w:val="24"/>
+        </w:rPr>
+        <w:t>in order to</w:t>
+      </w:r>
+      <w:proofErr w:type="gramEnd"/>
+      <w:r>
+        <w:rPr>
+          <w:rFonts w:ascii="Times New Roman" w:hAnsi="Times New Roman" w:cs="Times New Roman"/>
+          <w:sz w:val="24"/>
+          <w:szCs w:val="24"/>
+        </w:rPr>
+        <w:t xml:space="preserve"> better design, project management, and product management.</w:t>
       </w:r>
     </w:p>
     <w:p>
@@ -3170,178 +3276,178 @@
           <w:sz w:val="28"/>
           <w:szCs w:val="28"/>
         </w:rPr>
-        <w:t xml:space="preserve">2.7.1 – </w:t>
-      </w:r>
-      <w:r>
+        <w:t>2.7.1 – Scrum</w:t>
+      </w:r>
+    </w:p>
+    <w:p>
+      <w:pPr>
+        <w:spacing w:line="360" w:lineRule="auto"/>
+        <w:rPr>
+          <w:rFonts w:ascii="Times New Roman" w:hAnsi="Times New Roman" w:cs="Times New Roman"/>
+          <w:sz w:val="24"/>
+          <w:szCs w:val="24"/>
+        </w:rPr>
+      </w:pPr>
+      <w:r>
+        <w:rPr>
+          <w:rFonts w:ascii="Times New Roman" w:hAnsi="Times New Roman" w:cs="Times New Roman"/>
+          <w:sz w:val="24"/>
+          <w:szCs w:val="24"/>
+        </w:rPr>
+        <w:t xml:space="preserve">“The Scrum process organizes development into a sequence of sprints, each of which </w:t>
+      </w:r>
+    </w:p>
+    <w:p>
+      <w:pPr>
+        <w:spacing w:line="360" w:lineRule="auto"/>
+        <w:rPr>
+          <w:rFonts w:ascii="Times New Roman" w:hAnsi="Times New Roman" w:cs="Times New Roman"/>
+          <w:sz w:val="24"/>
+          <w:szCs w:val="24"/>
+        </w:rPr>
+      </w:pPr>
+      <w:r>
+        <w:rPr>
+          <w:rFonts w:ascii="Times New Roman" w:hAnsi="Times New Roman" w:cs="Times New Roman"/>
+          <w:sz w:val="24"/>
+          <w:szCs w:val="24"/>
+        </w:rPr>
+        <w:t xml:space="preserve">results in a potentially usable product with an added increment of function. The tasks </w:t>
+      </w:r>
+    </w:p>
+    <w:p>
+      <w:pPr>
+        <w:spacing w:line="360" w:lineRule="auto"/>
+        <w:rPr>
+          <w:rFonts w:ascii="Times New Roman" w:hAnsi="Times New Roman" w:cs="Times New Roman"/>
+          <w:sz w:val="24"/>
+          <w:szCs w:val="24"/>
+        </w:rPr>
+      </w:pPr>
+      <w:r>
+        <w:rPr>
+          <w:rFonts w:ascii="Times New Roman" w:hAnsi="Times New Roman" w:cs="Times New Roman"/>
+          <w:sz w:val="24"/>
+          <w:szCs w:val="24"/>
+        </w:rPr>
+        <w:t xml:space="preserve">for each sprint are set, in consultation with a stakeholder representative, during a sprint </w:t>
+      </w:r>
+    </w:p>
+    <w:p>
+      <w:pPr>
+        <w:spacing w:line="360" w:lineRule="auto"/>
+        <w:rPr>
+          <w:rFonts w:ascii="Times New Roman" w:hAnsi="Times New Roman" w:cs="Times New Roman"/>
+          <w:sz w:val="24"/>
+          <w:szCs w:val="24"/>
+        </w:rPr>
+      </w:pPr>
+      <w:r>
+        <w:rPr>
+          <w:rFonts w:ascii="Times New Roman" w:hAnsi="Times New Roman" w:cs="Times New Roman"/>
+          <w:sz w:val="24"/>
+          <w:szCs w:val="24"/>
+        </w:rPr>
+        <w:t xml:space="preserve">planning meeting and cannot be added to during the sprint. Each task is typically </w:t>
+      </w:r>
+    </w:p>
+    <w:p>
+      <w:pPr>
+        <w:spacing w:line="360" w:lineRule="auto"/>
+        <w:rPr>
+          <w:rFonts w:ascii="Times New Roman" w:hAnsi="Times New Roman" w:cs="Times New Roman"/>
+          <w:sz w:val="24"/>
+          <w:szCs w:val="24"/>
+        </w:rPr>
+      </w:pPr>
+      <w:r>
+        <w:rPr>
+          <w:rFonts w:ascii="Times New Roman" w:hAnsi="Times New Roman" w:cs="Times New Roman"/>
+          <w:sz w:val="24"/>
+          <w:szCs w:val="24"/>
+        </w:rPr>
+        <w:t xml:space="preserve">expressed as a user story. Each sprint is time boxed: the end date of the sprint does not </w:t>
+      </w:r>
+    </w:p>
+    <w:p>
+      <w:pPr>
+        <w:spacing w:line="360" w:lineRule="auto"/>
+        <w:rPr>
+          <w:rFonts w:ascii="Times New Roman" w:hAnsi="Times New Roman" w:cs="Times New Roman"/>
+          <w:sz w:val="24"/>
+          <w:szCs w:val="24"/>
+        </w:rPr>
+      </w:pPr>
+      <w:r>
+        <w:rPr>
+          <w:rFonts w:ascii="Times New Roman" w:hAnsi="Times New Roman" w:cs="Times New Roman"/>
+          <w:sz w:val="24"/>
+          <w:szCs w:val="24"/>
+        </w:rPr>
+        <w:t xml:space="preserve">change. Tasks that cannot be accomplished in time are returned by the team to the </w:t>
+      </w:r>
+    </w:p>
+    <w:p>
+      <w:pPr>
+        <w:spacing w:line="360" w:lineRule="auto"/>
+        <w:rPr>
+          <w:rFonts w:ascii="Times New Roman" w:hAnsi="Times New Roman" w:cs="Times New Roman"/>
+          <w:sz w:val="24"/>
+          <w:szCs w:val="24"/>
+        </w:rPr>
+      </w:pPr>
+      <w:r>
+        <w:rPr>
+          <w:rFonts w:ascii="Times New Roman" w:hAnsi="Times New Roman" w:cs="Times New Roman"/>
+          <w:sz w:val="24"/>
+          <w:szCs w:val="24"/>
+        </w:rPr>
+        <w:t>backlog for future consideration.”</w:t>
+      </w:r>
+      <w:r>
+        <w:rPr>
+          <w:rFonts w:ascii="Times New Roman" w:hAnsi="Times New Roman" w:cs="Times New Roman"/>
+          <w:sz w:val="24"/>
+          <w:szCs w:val="24"/>
+        </w:rPr>
+        <w:t xml:space="preserve"> [3]</w:t>
+      </w:r>
+    </w:p>
+    <w:p>
+      <w:pPr>
+        <w:spacing w:line="360" w:lineRule="auto"/>
+        <w:rPr>
+          <w:rFonts w:ascii="Times New Roman" w:hAnsi="Times New Roman" w:cs="Times New Roman"/>
+          <w:sz w:val="24"/>
+          <w:szCs w:val="24"/>
+        </w:rPr>
+      </w:pPr>
+    </w:p>
+    <w:p>
+      <w:pPr>
+        <w:spacing w:line="360" w:lineRule="auto"/>
         <w:rPr>
           <w:rFonts w:ascii="Times New Roman" w:hAnsi="Times New Roman" w:cs="Times New Roman"/>
           <w:sz w:val="28"/>
           <w:szCs w:val="28"/>
         </w:rPr>
-        <w:t>Scrum</w:t>
-      </w:r>
-    </w:p>
-    <w:p>
-      <w:pPr>
-        <w:spacing w:line="360" w:lineRule="auto"/>
-        <w:rPr>
-          <w:rFonts w:ascii="Times New Roman" w:hAnsi="Times New Roman" w:cs="Times New Roman"/>
-          <w:sz w:val="24"/>
-          <w:szCs w:val="24"/>
-        </w:rPr>
-      </w:pPr>
-      <w:r>
-        <w:rPr>
-          <w:rFonts w:ascii="Times New Roman" w:hAnsi="Times New Roman" w:cs="Times New Roman"/>
-          <w:sz w:val="24"/>
-          <w:szCs w:val="24"/>
-        </w:rPr>
-        <w:t xml:space="preserve">“The Scrum process organizes development into a sequence of sprints, each of which </w:t>
-      </w:r>
-    </w:p>
-    <w:p>
-      <w:pPr>
-        <w:spacing w:line="360" w:lineRule="auto"/>
-        <w:rPr>
-          <w:rFonts w:ascii="Times New Roman" w:hAnsi="Times New Roman" w:cs="Times New Roman"/>
-          <w:sz w:val="24"/>
-          <w:szCs w:val="24"/>
-        </w:rPr>
-      </w:pPr>
-      <w:r>
-        <w:rPr>
-          <w:rFonts w:ascii="Times New Roman" w:hAnsi="Times New Roman" w:cs="Times New Roman"/>
-          <w:sz w:val="24"/>
-          <w:szCs w:val="24"/>
-        </w:rPr>
-        <w:t xml:space="preserve">results in a potentially usable product with an added increment of function. The tasks </w:t>
-      </w:r>
-    </w:p>
-    <w:p>
-      <w:pPr>
-        <w:spacing w:line="360" w:lineRule="auto"/>
-        <w:rPr>
-          <w:rFonts w:ascii="Times New Roman" w:hAnsi="Times New Roman" w:cs="Times New Roman"/>
-          <w:sz w:val="24"/>
-          <w:szCs w:val="24"/>
-        </w:rPr>
-      </w:pPr>
-      <w:r>
-        <w:rPr>
-          <w:rFonts w:ascii="Times New Roman" w:hAnsi="Times New Roman" w:cs="Times New Roman"/>
-          <w:sz w:val="24"/>
-          <w:szCs w:val="24"/>
-        </w:rPr>
-        <w:t xml:space="preserve">for each sprint are set, in consultation with a stakeholder representative, during a sprint </w:t>
-      </w:r>
-    </w:p>
-    <w:p>
-      <w:pPr>
-        <w:spacing w:line="360" w:lineRule="auto"/>
-        <w:rPr>
-          <w:rFonts w:ascii="Times New Roman" w:hAnsi="Times New Roman" w:cs="Times New Roman"/>
-          <w:sz w:val="24"/>
-          <w:szCs w:val="24"/>
-        </w:rPr>
-      </w:pPr>
-      <w:r>
-        <w:rPr>
-          <w:rFonts w:ascii="Times New Roman" w:hAnsi="Times New Roman" w:cs="Times New Roman"/>
-          <w:sz w:val="24"/>
-          <w:szCs w:val="24"/>
-        </w:rPr>
-        <w:t xml:space="preserve">planning meeting and cannot be added to during the sprint. Each task is typically </w:t>
-      </w:r>
-    </w:p>
-    <w:p>
-      <w:pPr>
-        <w:spacing w:line="360" w:lineRule="auto"/>
-        <w:rPr>
-          <w:rFonts w:ascii="Times New Roman" w:hAnsi="Times New Roman" w:cs="Times New Roman"/>
-          <w:sz w:val="24"/>
-          <w:szCs w:val="24"/>
-        </w:rPr>
-      </w:pPr>
-      <w:r>
-        <w:rPr>
-          <w:rFonts w:ascii="Times New Roman" w:hAnsi="Times New Roman" w:cs="Times New Roman"/>
-          <w:sz w:val="24"/>
-          <w:szCs w:val="24"/>
-        </w:rPr>
-        <w:t xml:space="preserve">expressed as a user story. Each sprint is time boxed: the end date of the sprint does not </w:t>
-      </w:r>
-    </w:p>
-    <w:p>
-      <w:pPr>
-        <w:spacing w:line="360" w:lineRule="auto"/>
-        <w:rPr>
-          <w:rFonts w:ascii="Times New Roman" w:hAnsi="Times New Roman" w:cs="Times New Roman"/>
-          <w:sz w:val="24"/>
-          <w:szCs w:val="24"/>
-        </w:rPr>
-      </w:pPr>
-      <w:r>
-        <w:rPr>
-          <w:rFonts w:ascii="Times New Roman" w:hAnsi="Times New Roman" w:cs="Times New Roman"/>
-          <w:sz w:val="24"/>
-          <w:szCs w:val="24"/>
-        </w:rPr>
-        <w:t xml:space="preserve">change. Tasks that cannot be accomplished in time are returned by the team to the </w:t>
-      </w:r>
-    </w:p>
-    <w:p>
-      <w:pPr>
-        <w:spacing w:line="360" w:lineRule="auto"/>
-        <w:rPr>
-          <w:rFonts w:ascii="Times New Roman" w:hAnsi="Times New Roman" w:cs="Times New Roman"/>
-          <w:sz w:val="24"/>
-          <w:szCs w:val="24"/>
-        </w:rPr>
-      </w:pPr>
-      <w:r>
-        <w:rPr>
-          <w:rFonts w:ascii="Times New Roman" w:hAnsi="Times New Roman" w:cs="Times New Roman"/>
-          <w:sz w:val="24"/>
-          <w:szCs w:val="24"/>
-        </w:rPr>
-        <w:t>backlog for future consideration.”</w:t>
-      </w:r>
-      <w:r>
-        <w:rPr>
-          <w:rFonts w:ascii="Times New Roman" w:hAnsi="Times New Roman" w:cs="Times New Roman"/>
-          <w:sz w:val="24"/>
-          <w:szCs w:val="24"/>
-        </w:rPr>
-        <w:t xml:space="preserve"> [3]</w:t>
-      </w:r>
-    </w:p>
-    <w:p>
-      <w:pPr>
-        <w:spacing w:line="360" w:lineRule="auto"/>
-        <w:rPr>
-          <w:rFonts w:ascii="Times New Roman" w:hAnsi="Times New Roman" w:cs="Times New Roman"/>
-          <w:sz w:val="24"/>
-          <w:szCs w:val="24"/>
-        </w:rPr>
-      </w:pPr>
-    </w:p>
-    <w:p>
-      <w:pPr>
-        <w:spacing w:line="360" w:lineRule="auto"/>
+      </w:pPr>
+      <w:bookmarkStart w:id="1" w:name="_Hlk92629928"/>
+      <w:r>
         <w:rPr>
           <w:rFonts w:ascii="Times New Roman" w:hAnsi="Times New Roman" w:cs="Times New Roman"/>
           <w:sz w:val="28"/>
           <w:szCs w:val="28"/>
         </w:rPr>
-      </w:pPr>
-      <w:bookmarkStart w:id="1" w:name="_Hlk92629928"/>
+        <w:t xml:space="preserve">2.7.1 – </w:t>
+      </w:r>
       <w:r>
         <w:rPr>
           <w:rFonts w:ascii="Times New Roman" w:hAnsi="Times New Roman" w:cs="Times New Roman"/>
           <w:sz w:val="28"/>
           <w:szCs w:val="28"/>
         </w:rPr>
-        <w:t xml:space="preserve">2.7.1 – </w:t>
+        <w:t>Extreme Programming (XP)</w:t>
       </w:r>
       <w:r>
         <w:rPr>
@@ -3349,97 +3455,99 @@
           <w:sz w:val="28"/>
           <w:szCs w:val="28"/>
         </w:rPr>
-        <w:t>Extreme Programming (XP)</w:t>
-      </w:r>
-      <w:r>
+        <w:cr/>
+      </w:r>
+      <w:bookmarkEnd w:id="1"/>
+      <w:r>
+        <w:rPr>
+          <w:rFonts w:ascii="Times New Roman" w:hAnsi="Times New Roman" w:cs="Times New Roman"/>
+          <w:sz w:val="24"/>
+          <w:szCs w:val="24"/>
+        </w:rPr>
+        <w:t xml:space="preserve">“Extreme programming (XP) is a software development methodology which is </w:t>
+      </w:r>
+    </w:p>
+    <w:p>
+      <w:pPr>
+        <w:spacing w:line="360" w:lineRule="auto"/>
+        <w:rPr>
+          <w:rFonts w:ascii="Times New Roman" w:hAnsi="Times New Roman" w:cs="Times New Roman"/>
+          <w:sz w:val="24"/>
+          <w:szCs w:val="24"/>
+        </w:rPr>
+      </w:pPr>
+      <w:r>
+        <w:rPr>
+          <w:rFonts w:ascii="Times New Roman" w:hAnsi="Times New Roman" w:cs="Times New Roman"/>
+          <w:sz w:val="24"/>
+          <w:szCs w:val="24"/>
+        </w:rPr>
+        <w:t xml:space="preserve">intended to improve software quality and responsiveness to changing customer </w:t>
+      </w:r>
+    </w:p>
+    <w:p>
+      <w:pPr>
+        <w:spacing w:line="360" w:lineRule="auto"/>
+        <w:rPr>
+          <w:rFonts w:ascii="Times New Roman" w:hAnsi="Times New Roman" w:cs="Times New Roman"/>
+          <w:sz w:val="24"/>
+          <w:szCs w:val="24"/>
+        </w:rPr>
+      </w:pPr>
+      <w:r>
+        <w:rPr>
+          <w:rFonts w:ascii="Times New Roman" w:hAnsi="Times New Roman" w:cs="Times New Roman"/>
+          <w:sz w:val="24"/>
+          <w:szCs w:val="24"/>
+        </w:rPr>
+        <w:t xml:space="preserve">requirements. As a type of agile software development, it advocates frequent "releases" </w:t>
+      </w:r>
+    </w:p>
+    <w:p>
+      <w:pPr>
+        <w:spacing w:line="360" w:lineRule="auto"/>
+        <w:rPr>
+          <w:rFonts w:ascii="Times New Roman" w:hAnsi="Times New Roman" w:cs="Times New Roman"/>
+          <w:sz w:val="24"/>
+          <w:szCs w:val="24"/>
+        </w:rPr>
+      </w:pPr>
+      <w:r>
+        <w:rPr>
+          <w:rFonts w:ascii="Times New Roman" w:hAnsi="Times New Roman" w:cs="Times New Roman"/>
+          <w:sz w:val="24"/>
+          <w:szCs w:val="24"/>
+        </w:rPr>
+        <w:t xml:space="preserve">in short development cycles, which is intended to improve productivity and introduce </w:t>
+      </w:r>
+    </w:p>
+    <w:p>
+      <w:pPr>
+        <w:spacing w:line="360" w:lineRule="auto"/>
+        <w:rPr>
+          <w:rFonts w:ascii="Times New Roman" w:hAnsi="Times New Roman" w:cs="Times New Roman"/>
+          <w:sz w:val="24"/>
+          <w:szCs w:val="24"/>
+        </w:rPr>
+      </w:pPr>
+      <w:r>
+        <w:rPr>
+          <w:rFonts w:ascii="Times New Roman" w:hAnsi="Times New Roman" w:cs="Times New Roman"/>
+          <w:sz w:val="24"/>
+          <w:szCs w:val="24"/>
+        </w:rPr>
+        <w:t>checkpoints at which new customer requirements can be adopted.” [4]</w:t>
+      </w:r>
+    </w:p>
+    <w:p>
+      <w:pPr>
+        <w:spacing w:line="360" w:lineRule="auto"/>
         <w:rPr>
           <w:rFonts w:ascii="Times New Roman" w:hAnsi="Times New Roman" w:cs="Times New Roman"/>
           <w:sz w:val="28"/>
           <w:szCs w:val="28"/>
         </w:rPr>
-        <w:cr/>
-      </w:r>
-      <w:bookmarkEnd w:id="1"/>
-      <w:r>
-        <w:rPr>
-          <w:rFonts w:ascii="Times New Roman" w:hAnsi="Times New Roman" w:cs="Times New Roman"/>
-          <w:sz w:val="24"/>
-          <w:szCs w:val="24"/>
-        </w:rPr>
-        <w:t xml:space="preserve">“Extreme programming (XP) is a software development methodology which is </w:t>
-      </w:r>
-    </w:p>
-    <w:p>
-      <w:pPr>
-        <w:spacing w:line="360" w:lineRule="auto"/>
-        <w:rPr>
-          <w:rFonts w:ascii="Times New Roman" w:hAnsi="Times New Roman" w:cs="Times New Roman"/>
-          <w:sz w:val="24"/>
-          <w:szCs w:val="24"/>
-        </w:rPr>
-      </w:pPr>
-      <w:r>
-        <w:rPr>
-          <w:rFonts w:ascii="Times New Roman" w:hAnsi="Times New Roman" w:cs="Times New Roman"/>
-          <w:sz w:val="24"/>
-          <w:szCs w:val="24"/>
-        </w:rPr>
-        <w:t xml:space="preserve">intended to improve software quality and responsiveness to changing customer </w:t>
-      </w:r>
-    </w:p>
-    <w:p>
-      <w:pPr>
-        <w:spacing w:line="360" w:lineRule="auto"/>
-        <w:rPr>
-          <w:rFonts w:ascii="Times New Roman" w:hAnsi="Times New Roman" w:cs="Times New Roman"/>
-          <w:sz w:val="24"/>
-          <w:szCs w:val="24"/>
-        </w:rPr>
-      </w:pPr>
-      <w:r>
-        <w:rPr>
-          <w:rFonts w:ascii="Times New Roman" w:hAnsi="Times New Roman" w:cs="Times New Roman"/>
-          <w:sz w:val="24"/>
-          <w:szCs w:val="24"/>
-        </w:rPr>
-        <w:t xml:space="preserve">requirements. As a type of agile software development, it advocates frequent "releases" </w:t>
-      </w:r>
-    </w:p>
-    <w:p>
-      <w:pPr>
-        <w:spacing w:line="360" w:lineRule="auto"/>
-        <w:rPr>
-          <w:rFonts w:ascii="Times New Roman" w:hAnsi="Times New Roman" w:cs="Times New Roman"/>
-          <w:sz w:val="24"/>
-          <w:szCs w:val="24"/>
-        </w:rPr>
-      </w:pPr>
-      <w:r>
-        <w:rPr>
-          <w:rFonts w:ascii="Times New Roman" w:hAnsi="Times New Roman" w:cs="Times New Roman"/>
-          <w:sz w:val="24"/>
-          <w:szCs w:val="24"/>
-        </w:rPr>
-        <w:t xml:space="preserve">in short development cycles, which is intended to improve productivity and introduce </w:t>
-      </w:r>
-    </w:p>
-    <w:p>
-      <w:pPr>
-        <w:spacing w:line="360" w:lineRule="auto"/>
-        <w:rPr>
-          <w:rFonts w:ascii="Times New Roman" w:hAnsi="Times New Roman" w:cs="Times New Roman"/>
-          <w:sz w:val="24"/>
-          <w:szCs w:val="24"/>
-        </w:rPr>
-      </w:pPr>
-      <w:r>
-        <w:rPr>
-          <w:rFonts w:ascii="Times New Roman" w:hAnsi="Times New Roman" w:cs="Times New Roman"/>
-          <w:sz w:val="24"/>
-          <w:szCs w:val="24"/>
-        </w:rPr>
-        <w:t>checkpoints at which new customer requirements can be adopted.” [4]</w:t>
-      </w:r>
+      </w:pPr>
     </w:p>
     <w:p>
       <w:pPr>
@@ -3450,22 +3558,12 @@
           <w:szCs w:val="28"/>
         </w:rPr>
       </w:pPr>
-    </w:p>
-    <w:p>
-      <w:pPr>
-        <w:spacing w:line="360" w:lineRule="auto"/>
+      <w:r>
         <w:rPr>
           <w:rFonts w:ascii="Times New Roman" w:hAnsi="Times New Roman" w:cs="Times New Roman"/>
           <w:sz w:val="28"/>
           <w:szCs w:val="28"/>
         </w:rPr>
-      </w:pPr>
-      <w:r>
-        <w:rPr>
-          <w:rFonts w:ascii="Times New Roman" w:hAnsi="Times New Roman" w:cs="Times New Roman"/>
-          <w:sz w:val="28"/>
-          <w:szCs w:val="28"/>
-        </w:rPr>
         <w:lastRenderedPageBreak/>
         <w:t>2.7.1 – Extreme Programming (XP)</w:t>
       </w:r>
@@ -3507,6 +3605,83 @@
           <w:szCs w:val="24"/>
         </w:rPr>
       </w:pPr>
+    </w:p>
+    <w:p>
+      <w:pPr>
+        <w:rPr>
+          <w:rFonts w:ascii="Times New Roman" w:hAnsi="Times New Roman" w:cs="Times New Roman"/>
+          <w:sz w:val="24"/>
+          <w:szCs w:val="24"/>
+        </w:rPr>
+      </w:pPr>
+      <w:r>
+        <w:rPr>
+          <w:rFonts w:ascii="Times New Roman" w:hAnsi="Times New Roman" w:cs="Times New Roman"/>
+          <w:sz w:val="24"/>
+          <w:szCs w:val="24"/>
+        </w:rPr>
+        <w:br w:type="page"/>
+      </w:r>
+    </w:p>
+    <w:p>
+      <w:pPr>
+        <w:spacing w:line="360" w:lineRule="auto"/>
+        <w:rPr>
+          <w:rFonts w:ascii="Times New Roman" w:hAnsi="Times New Roman" w:cs="Times New Roman"/>
+          <w:sz w:val="24"/>
+          <w:szCs w:val="24"/>
+        </w:rPr>
+      </w:pPr>
+      <w:r>
+        <w:rPr>
+          <w:rFonts w:ascii="Times New Roman" w:hAnsi="Times New Roman" w:cs="Times New Roman"/>
+          <w:noProof/>
+          <w:sz w:val="24"/>
+          <w:szCs w:val="24"/>
+        </w:rPr>
+        <w:lastRenderedPageBreak/>
+        <w:drawing>
+          <wp:inline distT="0" distB="0" distL="0" distR="0" wp14:anchorId="11D1ADFD" wp14:editId="0A53499D">
+            <wp:extent cx="5943600" cy="7195820"/>
+            <wp:effectExtent l="0" t="0" r="0" b="5080"/>
+            <wp:docPr id="2" name="Picture 2" descr="Diagram&#10;&#10;Description automatically generated"/>
+            <wp:cNvGraphicFramePr>
+              <a:graphicFrameLocks xmlns:a="http://schemas.openxmlformats.org/drawingml/2006/main" noChangeAspect="1"/>
+            </wp:cNvGraphicFramePr>
+            <a:graphic xmlns:a="http://schemas.openxmlformats.org/drawingml/2006/main">
+              <a:graphicData uri="http://schemas.openxmlformats.org/drawingml/2006/picture">
+                <pic:pic xmlns:pic="http://schemas.openxmlformats.org/drawingml/2006/picture">
+                  <pic:nvPicPr>
+                    <pic:cNvPr id="2" name="Picture 2" descr="Diagram&#10;&#10;Description automatically generated"/>
+                    <pic:cNvPicPr/>
+                  </pic:nvPicPr>
+                  <pic:blipFill>
+                    <a:blip r:embed="rId6">
+                      <a:extLst>
+                        <a:ext uri="{28A0092B-C50C-407E-A947-70E740481C1C}">
+                          <a14:useLocalDpi xmlns:a14="http://schemas.microsoft.com/office/drawing/2010/main" val="0"/>
+                        </a:ext>
+                      </a:extLst>
+                    </a:blip>
+                    <a:stretch>
+                      <a:fillRect/>
+                    </a:stretch>
+                  </pic:blipFill>
+                  <pic:spPr>
+                    <a:xfrm>
+                      <a:off x="0" y="0"/>
+                      <a:ext cx="5943600" cy="7195820"/>
+                    </a:xfrm>
+                    <a:prstGeom prst="rect">
+                      <a:avLst/>
+                    </a:prstGeom>
+                  </pic:spPr>
+                </pic:pic>
+              </a:graphicData>
+            </a:graphic>
+          </wp:inline>
+        </w:drawing>
+      </w:r>
     </w:p>
     <w:p>
       <w:pPr>

</xml_diff>